<commit_message>
docs: finalize first document
</commit_message>
<xml_diff>
--- a/Project1/docs/32224560 차호현, Project 1 Report.docx
+++ b/Project1/docs/32224560 차호현, Project 1 Report.docx
@@ -133,7 +133,50 @@
         <w:rPr>
           <w:rFonts w:ascii="Times New Roman" w:eastAsia="나눔명조" w:hAnsi="Times New Roman" w:cs="Times New Roman"/>
         </w:rPr>
-        <w:t>Undergraduate Student in Mobile System Engineering, Dankook University</w:t>
+        <w:t xml:space="preserve">Undergraduate Student in Mobile System Engineering, </w:t>
+      </w:r>
+      <w:proofErr w:type="spellStart"/>
+      <w:r>
+        <w:rPr>
+          <w:rFonts w:ascii="Times New Roman" w:eastAsia="나눔명조" w:hAnsi="Times New Roman" w:cs="Times New Roman"/>
+        </w:rPr>
+        <w:t>Dankook</w:t>
+      </w:r>
+      <w:proofErr w:type="spellEnd"/>
+      <w:r>
+        <w:rPr>
+          <w:rFonts w:ascii="Times New Roman" w:eastAsia="나눔명조" w:hAnsi="Times New Roman" w:cs="Times New Roman"/>
+        </w:rPr>
+        <w:t xml:space="preserve"> University</w:t>
+      </w:r>
+    </w:p>
+    <w:p>
+      <w:pPr>
+        <w:jc w:val="right"/>
+        <w:rPr>
+          <w:rFonts w:ascii="Times New Roman" w:eastAsia="나눔명조" w:hAnsi="Times New Roman" w:cs="Times New Roman" w:hint="eastAsia"/>
+        </w:rPr>
+      </w:pPr>
+      <w:r>
+        <w:rPr>
+          <w:rFonts w:ascii="Times New Roman" w:eastAsia="나눔명조" w:hAnsi="Times New Roman" w:cs="Times New Roman" w:hint="eastAsia"/>
+        </w:rPr>
+        <w:t xml:space="preserve">Code Repository: </w:t>
+      </w:r>
+      <w:hyperlink r:id="rId8" w:history="1">
+        <w:r>
+          <w:rPr>
+            <w:rStyle w:val="aa"/>
+            <w:rFonts w:ascii="Times New Roman" w:eastAsia="나눔명조" w:hAnsi="Times New Roman" w:cs="Times New Roman"/>
+          </w:rPr>
+          <w:t>https://github.com/HOchacha/Computer-Architecture</w:t>
+        </w:r>
+      </w:hyperlink>
+      <w:r>
+        <w:rPr>
+          <w:rFonts w:ascii="Times New Roman" w:eastAsia="나눔명조" w:hAnsi="Times New Roman" w:cs="Times New Roman" w:hint="eastAsia"/>
+        </w:rPr>
+        <w:t xml:space="preserve"> </w:t>
       </w:r>
     </w:p>
     <w:p>
@@ -394,7 +437,7 @@
                     </pic:cNvPicPr>
                   </pic:nvPicPr>
                   <pic:blipFill>
-                    <a:blip r:embed="rId8" cstate="print">
+                    <a:blip r:embed="rId9" cstate="print">
                       <a:extLst>
                         <a:ext uri="{28A0092B-C50C-407E-A947-70E740481C1C}">
                           <a14:useLocalDpi xmlns:a14="http://schemas.microsoft.com/office/drawing/2010/main" val="0"/>
@@ -620,7 +663,7 @@
           <w:p>
             <w:pPr>
               <w:rPr>
-                <w:rFonts w:ascii="나눔명조" w:eastAsia="나눔명조" w:hAnsi="나눔명조" w:cs="Times New Roman" w:hint="eastAsia"/>
+                <w:rFonts w:ascii="나눔명조" w:eastAsia="나눔명조" w:hAnsi="나눔명조" w:cs="Times New Roman"/>
                 <w:sz w:val="22"/>
                 <w:szCs w:val="24"/>
               </w:rPr>
@@ -878,7 +921,33 @@
                 <w:sz w:val="22"/>
                 <w:szCs w:val="24"/>
               </w:rPr>
-              <w:t>Copy) the value of immediate  or register value.</w:t>
+              <w:t xml:space="preserve">Copy) the value of </w:t>
+            </w:r>
+            <w:proofErr w:type="gramStart"/>
+            <w:r>
+              <w:rPr>
+                <w:rFonts w:ascii="나눔명조" w:eastAsia="나눔명조" w:hAnsi="나눔명조" w:cs="Times New Roman"/>
+                <w:sz w:val="22"/>
+                <w:szCs w:val="24"/>
+              </w:rPr>
+              <w:t>immediate</w:t>
+            </w:r>
+            <w:r>
+              <w:rPr>
+                <w:rFonts w:ascii="나눔명조" w:eastAsia="나눔명조" w:hAnsi="나눔명조" w:cs="Times New Roman" w:hint="eastAsia"/>
+                <w:sz w:val="22"/>
+                <w:szCs w:val="24"/>
+              </w:rPr>
+              <w:t xml:space="preserve">  value</w:t>
+            </w:r>
+            <w:proofErr w:type="gramEnd"/>
+            <w:r>
+              <w:rPr>
+                <w:rFonts w:ascii="나눔명조" w:eastAsia="나눔명조" w:hAnsi="나눔명조" w:cs="Times New Roman"/>
+                <w:sz w:val="22"/>
+                <w:szCs w:val="24"/>
+              </w:rPr>
+              <w:t xml:space="preserve">  or register value.</w:t>
             </w:r>
             <w:r>
               <w:rPr>
@@ -982,7 +1051,16 @@
                 <w:sz w:val="22"/>
                 <w:szCs w:val="24"/>
               </w:rPr>
-              <w:t xml:space="preserve"> be specified with 0x0</w:t>
+              <w:t xml:space="preserve"> be </w:t>
+            </w:r>
+            <w:r>
+              <w:rPr>
+                <w:rFonts w:ascii="나눔명조" w:eastAsia="나눔명조" w:hAnsi="나눔명조" w:cs="Times New Roman"/>
+                <w:sz w:val="22"/>
+                <w:szCs w:val="24"/>
+              </w:rPr>
+              <w:lastRenderedPageBreak/>
+              <w:t>specified with 0x0</w:t>
             </w:r>
             <w:r>
               <w:rPr>
@@ -1414,7 +1492,43 @@
           <w:sz w:val="22"/>
           <w:szCs w:val="24"/>
         </w:rPr>
-        <w:t xml:space="preserve">The instruction consists of three fields, an operator, and two operands. The operator specifies which operation is going to be executed. The operands are used to give values through immediate constants or registers. The format of the instruction is, [operator] [operand1]  [operand2], fixed due to simplify the complexity of the architecture. The operator gives operation information by notating symbols such as “+”, “-“, “*”, “/”, etc. Operand could be notated with prefixes e.g. immediate value for “0x” and address of register for “R”. Once the operation is executed, the result value must be stored in Register 0, which is one of the general-purpose registers. Each instruction finishes with a new line character “\n, and the fields are separated with white space. </w:t>
+        <w:t>The instruction consists of three fields, an operator, and two operands. The operator specifies which operation is going to be executed. The operands are used to give values through immediate constants or registers. The format of the instruction is, [operator] [operand1</w:t>
+      </w:r>
+      <w:proofErr w:type="gramStart"/>
+      <w:r>
+        <w:rPr>
+          <w:rFonts w:ascii="나눔명조" w:eastAsia="나눔명조" w:hAnsi="나눔명조" w:cs="Times New Roman"/>
+          <w:sz w:val="22"/>
+          <w:szCs w:val="24"/>
+        </w:rPr>
+        <w:t>]  [</w:t>
+      </w:r>
+      <w:proofErr w:type="gramEnd"/>
+      <w:r>
+        <w:rPr>
+          <w:rFonts w:ascii="나눔명조" w:eastAsia="나눔명조" w:hAnsi="나눔명조" w:cs="Times New Roman"/>
+          <w:sz w:val="22"/>
+          <w:szCs w:val="24"/>
+        </w:rPr>
+        <w:t>operand2], fixed due to simplify the complexity of the architecture. The operator gives operation information by notating symbols such as “+”, “</w:t>
+      </w:r>
+      <w:proofErr w:type="gramStart"/>
+      <w:r>
+        <w:rPr>
+          <w:rFonts w:ascii="나눔명조" w:eastAsia="나눔명조" w:hAnsi="나눔명조" w:cs="Times New Roman"/>
+          <w:sz w:val="22"/>
+          <w:szCs w:val="24"/>
+        </w:rPr>
+        <w:t>-“</w:t>
+      </w:r>
+      <w:proofErr w:type="gramEnd"/>
+      <w:r>
+        <w:rPr>
+          <w:rFonts w:ascii="나눔명조" w:eastAsia="나눔명조" w:hAnsi="나눔명조" w:cs="Times New Roman"/>
+          <w:sz w:val="22"/>
+          <w:szCs w:val="24"/>
+        </w:rPr>
+        <w:t xml:space="preserve">, “*”, “/”, etc. Operand could be notated with prefixes e.g. immediate value for “0x” and address of register for “R”. Once the operation is executed, the result value must be stored in Register 0, which is one of the general-purpose registers. Each instruction finishes with a new line character “\n, and the fields are separated with white space. </w:t>
       </w:r>
     </w:p>
     <w:p>
@@ -1443,7 +1557,7 @@
       <w:pPr>
         <w:jc w:val="left"/>
         <w:rPr>
-          <w:rFonts w:ascii="나눔명조" w:eastAsia="나눔명조" w:hAnsi="나눔명조" w:cs="Times New Roman"/>
+          <w:rFonts w:ascii="나눔명조" w:eastAsia="나눔명조" w:hAnsi="나눔명조" w:cs="Times New Roman" w:hint="eastAsia"/>
           <w:sz w:val="22"/>
           <w:szCs w:val="24"/>
         </w:rPr>
@@ -1599,6 +1713,14 @@
           <w:szCs w:val="24"/>
         </w:rPr>
         <w:t>Windows</w:t>
+      </w:r>
+      <w:r>
+        <w:rPr>
+          <w:rFonts w:ascii="나눔명조" w:eastAsia="나눔명조" w:hAnsi="나눔명조" w:cs="Times New Roman" w:hint="eastAsia"/>
+          <w:sz w:val="22"/>
+          <w:szCs w:val="24"/>
+        </w:rPr>
+        <w:t>.</w:t>
       </w:r>
     </w:p>
     <w:p>
@@ -1635,7 +1757,7 @@
                     </pic:cNvPicPr>
                   </pic:nvPicPr>
                   <pic:blipFill>
-                    <a:blip r:embed="rId9" cstate="print">
+                    <a:blip r:embed="rId10" cstate="print">
                       <a:extLst>
                         <a:ext uri="{28A0092B-C50C-407E-A947-70E740481C1C}">
                           <a14:useLocalDpi xmlns:a14="http://schemas.microsoft.com/office/drawing/2010/main" val="0"/>
@@ -1815,7 +1937,7 @@
           <w:noProof/>
         </w:rPr>
         <w:drawing>
-          <wp:inline distT="0" distB="0" distL="0" distR="0" wp14:anchorId="0C1FA8B1" wp14:editId="14BE3572">
+          <wp:inline distT="0" distB="0" distL="0" distR="0" wp14:anchorId="0C1FA8B1" wp14:editId="08FC7FDC">
             <wp:extent cx="4051300" cy="2958664"/>
             <wp:effectExtent l="0" t="0" r="0" b="0"/>
             <wp:docPr id="552786423" name="그림 2"/>
@@ -1832,7 +1954,7 @@
                     </pic:cNvPicPr>
                   </pic:nvPicPr>
                   <pic:blipFill>
-                    <a:blip r:embed="rId10" cstate="print">
+                    <a:blip r:embed="rId11" cstate="print">
                       <a:extLst>
                         <a:ext uri="{28A0092B-C50C-407E-A947-70E740481C1C}">
                           <a14:useLocalDpi xmlns:a14="http://schemas.microsoft.com/office/drawing/2010/main" val="0"/>
@@ -1950,7 +2072,155 @@
           <w:szCs w:val="24"/>
         </w:rPr>
         <w:lastRenderedPageBreak/>
-        <w:t xml:space="preserve">There is some special trick about sourceRegister and targerRegister. The registers are pointers for registers to address the complexity of the instruction format and simplify the whole program. In some previous implementations, there was a problem with how to manipulate the register. In most cases, we just use immediate value or that of register. We could implement this by copying the value from the register to the buffer. However, the Move operation is the problem. Move Operation is that copy the value from the target to the specified register. Once the buffer, this means we are just using a value for operation, not an actual register. So, there is no way to give information and modify the register without making this step dirty. By using a pointer, we could use the concept of address with register abstraction. This feature makes the calculator simple. </w:t>
+        <w:t xml:space="preserve">There is some special trick about </w:t>
+      </w:r>
+      <w:proofErr w:type="spellStart"/>
+      <w:r>
+        <w:rPr>
+          <w:rFonts w:ascii="나눔명조" w:eastAsia="나눔명조" w:hAnsi="나눔명조" w:cs="Times New Roman"/>
+          <w:sz w:val="22"/>
+          <w:szCs w:val="24"/>
+        </w:rPr>
+        <w:t>sourceRegister</w:t>
+      </w:r>
+      <w:proofErr w:type="spellEnd"/>
+      <w:r>
+        <w:rPr>
+          <w:rFonts w:ascii="나눔명조" w:eastAsia="나눔명조" w:hAnsi="나눔명조" w:cs="Times New Roman"/>
+          <w:sz w:val="22"/>
+          <w:szCs w:val="24"/>
+        </w:rPr>
+        <w:t xml:space="preserve"> and </w:t>
+      </w:r>
+      <w:proofErr w:type="spellStart"/>
+      <w:r>
+        <w:rPr>
+          <w:rFonts w:ascii="나눔명조" w:eastAsia="나눔명조" w:hAnsi="나눔명조" w:cs="Times New Roman"/>
+          <w:sz w:val="22"/>
+          <w:szCs w:val="24"/>
+        </w:rPr>
+        <w:t>targerRegister</w:t>
+      </w:r>
+      <w:proofErr w:type="spellEnd"/>
+      <w:r>
+        <w:rPr>
+          <w:rFonts w:ascii="나눔명조" w:eastAsia="나눔명조" w:hAnsi="나눔명조" w:cs="Times New Roman"/>
+          <w:sz w:val="22"/>
+          <w:szCs w:val="24"/>
+        </w:rPr>
+        <w:t>. Th</w:t>
+      </w:r>
+      <w:r>
+        <w:rPr>
+          <w:rFonts w:ascii="나눔명조" w:eastAsia="나눔명조" w:hAnsi="나눔명조" w:cs="Times New Roman" w:hint="eastAsia"/>
+          <w:sz w:val="22"/>
+          <w:szCs w:val="24"/>
+        </w:rPr>
+        <w:t>at kind of</w:t>
+      </w:r>
+      <w:r>
+        <w:rPr>
+          <w:rFonts w:ascii="나눔명조" w:eastAsia="나눔명조" w:hAnsi="나눔명조" w:cs="Times New Roman"/>
+          <w:sz w:val="22"/>
+          <w:szCs w:val="24"/>
+        </w:rPr>
+        <w:t xml:space="preserve"> registers are pointers for registers to address the complexity of the instruction format and simplify the whole program. In some previous implementations, there was a problem with how to manipulate the register. In most cases, we just use immediate value or that of register. We could implement this by copying the value from the register to the buffer. However, the Move operation is the problem. Move Operation </w:t>
+      </w:r>
+      <w:r>
+        <w:rPr>
+          <w:rFonts w:ascii="나눔명조" w:eastAsia="나눔명조" w:hAnsi="나눔명조" w:cs="Times New Roman" w:hint="eastAsia"/>
+          <w:sz w:val="22"/>
+          <w:szCs w:val="24"/>
+        </w:rPr>
+        <w:t>works as</w:t>
+      </w:r>
+      <w:r>
+        <w:rPr>
+          <w:rFonts w:ascii="나눔명조" w:eastAsia="나눔명조" w:hAnsi="나눔명조" w:cs="Times New Roman"/>
+          <w:sz w:val="22"/>
+          <w:szCs w:val="24"/>
+        </w:rPr>
+        <w:t xml:space="preserve"> copy</w:t>
+      </w:r>
+      <w:r>
+        <w:rPr>
+          <w:rFonts w:ascii="나눔명조" w:eastAsia="나눔명조" w:hAnsi="나눔명조" w:cs="Times New Roman" w:hint="eastAsia"/>
+          <w:sz w:val="22"/>
+          <w:szCs w:val="24"/>
+        </w:rPr>
+        <w:t>ing</w:t>
+      </w:r>
+      <w:r>
+        <w:rPr>
+          <w:rFonts w:ascii="나눔명조" w:eastAsia="나눔명조" w:hAnsi="나눔명조" w:cs="Times New Roman"/>
+          <w:sz w:val="22"/>
+          <w:szCs w:val="24"/>
+        </w:rPr>
+        <w:t xml:space="preserve"> the value from the target to the specified register. </w:t>
+      </w:r>
+      <w:r>
+        <w:rPr>
+          <w:rFonts w:ascii="나눔명조" w:eastAsia="나눔명조" w:hAnsi="나눔명조" w:cs="Times New Roman"/>
+          <w:sz w:val="22"/>
+          <w:szCs w:val="24"/>
+        </w:rPr>
+        <w:t>T</w:t>
+      </w:r>
+      <w:r>
+        <w:rPr>
+          <w:rFonts w:ascii="나눔명조" w:eastAsia="나눔명조" w:hAnsi="나눔명조" w:cs="Times New Roman" w:hint="eastAsia"/>
+          <w:sz w:val="22"/>
+          <w:szCs w:val="24"/>
+        </w:rPr>
+        <w:t>he former implementation wasn</w:t>
+      </w:r>
+      <w:r>
+        <w:rPr>
+          <w:rFonts w:ascii="나눔명조" w:eastAsia="나눔명조" w:hAnsi="나눔명조" w:cs="Times New Roman"/>
+          <w:sz w:val="22"/>
+          <w:szCs w:val="24"/>
+        </w:rPr>
+        <w:t>’</w:t>
+      </w:r>
+      <w:r>
+        <w:rPr>
+          <w:rFonts w:ascii="나눔명조" w:eastAsia="나눔명조" w:hAnsi="나눔명조" w:cs="Times New Roman" w:hint="eastAsia"/>
+          <w:sz w:val="22"/>
+          <w:szCs w:val="24"/>
+        </w:rPr>
+        <w:t xml:space="preserve">t considered for implementing this kind of writing data on register specified in operand field. </w:t>
+      </w:r>
+      <w:r>
+        <w:rPr>
+          <w:rFonts w:ascii="나눔명조" w:eastAsia="나눔명조" w:hAnsi="나눔명조" w:cs="Times New Roman"/>
+          <w:sz w:val="22"/>
+          <w:szCs w:val="24"/>
+        </w:rPr>
+        <w:t>So, there is no way to give information and modify the register without making this step dirty. By using a pointer, we could use the</w:t>
+      </w:r>
+      <w:r>
+        <w:rPr>
+          <w:rFonts w:ascii="나눔명조" w:eastAsia="나눔명조" w:hAnsi="나눔명조" w:cs="Times New Roman" w:hint="eastAsia"/>
+          <w:sz w:val="22"/>
+          <w:szCs w:val="24"/>
+        </w:rPr>
+        <w:t xml:space="preserve"> actual register by making operand fields </w:t>
+      </w:r>
+      <w:r>
+        <w:rPr>
+          <w:rFonts w:ascii="나눔명조" w:eastAsia="나눔명조" w:hAnsi="나눔명조" w:cs="Times New Roman"/>
+          <w:sz w:val="22"/>
+          <w:szCs w:val="24"/>
+        </w:rPr>
+        <w:t>abstract</w:t>
+      </w:r>
+      <w:r>
+        <w:rPr>
+          <w:rFonts w:ascii="나눔명조" w:eastAsia="나눔명조" w:hAnsi="나눔명조" w:cs="Times New Roman"/>
+          <w:sz w:val="22"/>
+          <w:szCs w:val="24"/>
+        </w:rPr>
+        <w:t xml:space="preserve">. This feature makes the calculator simple. </w:t>
       </w:r>
     </w:p>
     <w:p>
@@ -1968,7 +2238,25 @@
           <w:sz w:val="22"/>
           <w:szCs w:val="24"/>
         </w:rPr>
-        <w:t>Then, there would be some questions about using function parameters. However, there is the biggest problem with parameter locality and the static form of the function. First, a parameter is a local variable of a function. The C language hands over the value by Call by Value method, in which the changes of the parameter don’t affect to original variable in the caller function. To resolve the problem, there is only one way of using a pointer. Also, to handle the diverse cases of operand, such as Register-Immediate and Immediate-Immediate, and vice versa, the function prototype needs to be varied. However, C language doesn’t support function overloading. As a result, To give flexibility on the code work, we need to use a pointer.</w:t>
+        <w:t xml:space="preserve">Then, there would be some questions about using function parameters. However, there is the biggest problem with parameter locality and the static form of the function. First, a parameter is a local variable of a function. The C language hands over the value by Call by Value method, in which the changes of the parameter don’t affect to original variable in the caller function. To resolve the problem, there is only one way of using a pointer. Also, to handle the diverse cases of operand, such as Register-Immediate and Immediate-Immediate, and vice versa, the function prototype needs to be varied. However, C language doesn’t support function overloading. As a result, </w:t>
+      </w:r>
+      <w:proofErr w:type="gramStart"/>
+      <w:r>
+        <w:rPr>
+          <w:rFonts w:ascii="나눔명조" w:eastAsia="나눔명조" w:hAnsi="나눔명조" w:cs="Times New Roman"/>
+          <w:sz w:val="22"/>
+          <w:szCs w:val="24"/>
+        </w:rPr>
+        <w:t>To</w:t>
+      </w:r>
+      <w:proofErr w:type="gramEnd"/>
+      <w:r>
+        <w:rPr>
+          <w:rFonts w:ascii="나눔명조" w:eastAsia="나눔명조" w:hAnsi="나눔명조" w:cs="Times New Roman"/>
+          <w:sz w:val="22"/>
+          <w:szCs w:val="24"/>
+        </w:rPr>
+        <w:t xml:space="preserve"> give flexibility on the code work, we need to use a pointer.</w:t>
       </w:r>
     </w:p>
     <w:p>
@@ -2026,7 +2314,7 @@
                     </pic:cNvPicPr>
                   </pic:nvPicPr>
                   <pic:blipFill>
-                    <a:blip r:embed="rId11" cstate="print">
+                    <a:blip r:embed="rId12" cstate="print">
                       <a:extLst>
                         <a:ext uri="{28A0092B-C50C-407E-A947-70E740481C1C}">
                           <a14:useLocalDpi xmlns:a14="http://schemas.microsoft.com/office/drawing/2010/main" val="0"/>
@@ -2127,7 +2415,25 @@
           <w:sz w:val="22"/>
           <w:szCs w:val="24"/>
         </w:rPr>
-        <w:t>In this step, Instruction Fetcher (function: fetchInstruction) fetches the instruction from the instruction table (pointer array). The fetched instruction is pointed by the instruction register.</w:t>
+        <w:t xml:space="preserve">In this step, Instruction Fetcher (function: </w:t>
+      </w:r>
+      <w:proofErr w:type="spellStart"/>
+      <w:r>
+        <w:rPr>
+          <w:rFonts w:ascii="나눔명조" w:eastAsia="나눔명조" w:hAnsi="나눔명조" w:cs="Times New Roman"/>
+          <w:sz w:val="22"/>
+          <w:szCs w:val="24"/>
+        </w:rPr>
+        <w:t>fetchInstruction</w:t>
+      </w:r>
+      <w:proofErr w:type="spellEnd"/>
+      <w:r>
+        <w:rPr>
+          <w:rFonts w:ascii="나눔명조" w:eastAsia="나눔명조" w:hAnsi="나눔명조" w:cs="Times New Roman"/>
+          <w:sz w:val="22"/>
+          <w:szCs w:val="24"/>
+        </w:rPr>
+        <w:t>) fetches the instruction from the instruction table (pointer array). The fetched instruction is pointed by the instruction register.</w:t>
       </w:r>
     </w:p>
     <w:bookmarkStart w:id="0" w:name="_MON_1772810078"/>
@@ -2164,10 +2470,10 @@
             <v:path o:extrusionok="f" gradientshapeok="t" o:connecttype="rect"/>
             <o:lock v:ext="edit" aspectratio="t"/>
           </v:shapetype>
-          <v:shape id="_x0000_i1038" type="#_x0000_t75" style="width:451.3pt;height:34pt" o:ole="">
-            <v:imagedata r:id="rId12" o:title=""/>
+          <v:shape id="_x0000_i1025" type="#_x0000_t75" style="width:451.3pt;height:34pt" o:ole="">
+            <v:imagedata r:id="rId13" o:title=""/>
           </v:shape>
-          <o:OLEObject Type="Embed" ProgID="Word.OpenDocumentText.12" ShapeID="_x0000_i1038" DrawAspect="Content" ObjectID="_1772818512" r:id="rId13"/>
+          <o:OLEObject Type="Embed" ProgID="Word.OpenDocumentText.12" ShapeID="_x0000_i1025" DrawAspect="Content" ObjectID="_1773427246" r:id="rId14"/>
         </w:object>
       </w:r>
     </w:p>
@@ -2288,7 +2594,7 @@
                     </pic:cNvPicPr>
                   </pic:nvPicPr>
                   <pic:blipFill>
-                    <a:blip r:embed="rId14" cstate="print">
+                    <a:blip r:embed="rId15" cstate="print">
                       <a:extLst>
                         <a:ext uri="{28A0092B-C50C-407E-A947-70E740481C1C}">
                           <a14:useLocalDpi xmlns:a14="http://schemas.microsoft.com/office/drawing/2010/main" val="0"/>
@@ -2399,10 +2705,10 @@
           <w:szCs w:val="24"/>
         </w:rPr>
         <w:object w:dxaOrig="9026" w:dyaOrig="3852" w14:anchorId="3E9678F7">
-          <v:shape id="_x0000_i1034" type="#_x0000_t75" style="width:451.3pt;height:192.6pt" o:ole="">
-            <v:imagedata r:id="rId15" o:title=""/>
+          <v:shape id="_x0000_i1026" type="#_x0000_t75" style="width:451.3pt;height:192.6pt" o:ole="">
+            <v:imagedata r:id="rId16" o:title=""/>
           </v:shape>
-          <o:OLEObject Type="Embed" ProgID="Word.OpenDocumentText.12" ShapeID="_x0000_i1034" DrawAspect="Content" ObjectID="_1772818513" r:id="rId16"/>
+          <o:OLEObject Type="Embed" ProgID="Word.OpenDocumentText.12" ShapeID="_x0000_i1026" DrawAspect="Content" ObjectID="_1773427247" r:id="rId17"/>
         </w:object>
       </w:r>
     </w:p>
@@ -2606,7 +2912,7 @@
                     </pic:cNvPicPr>
                   </pic:nvPicPr>
                   <pic:blipFill>
-                    <a:blip r:embed="rId17" cstate="print">
+                    <a:blip r:embed="rId18" cstate="print">
                       <a:extLst>
                         <a:ext uri="{28A0092B-C50C-407E-A947-70E740481C1C}">
                           <a14:useLocalDpi xmlns:a14="http://schemas.microsoft.com/office/drawing/2010/main" val="0"/>
@@ -2706,7 +3012,43 @@
           <w:sz w:val="22"/>
           <w:szCs w:val="24"/>
         </w:rPr>
-        <w:t xml:space="preserve">The only thing for the executer is just that calculates with two operand pointers, sourceReg, and targetReg. </w:t>
+        <w:t xml:space="preserve">The only thing for the executer is just that calculates with two operand pointers, </w:t>
+      </w:r>
+      <w:proofErr w:type="spellStart"/>
+      <w:r>
+        <w:rPr>
+          <w:rFonts w:ascii="나눔명조" w:eastAsia="나눔명조" w:hAnsi="나눔명조" w:cs="Times New Roman"/>
+          <w:sz w:val="22"/>
+          <w:szCs w:val="24"/>
+        </w:rPr>
+        <w:t>sourceReg</w:t>
+      </w:r>
+      <w:proofErr w:type="spellEnd"/>
+      <w:r>
+        <w:rPr>
+          <w:rFonts w:ascii="나눔명조" w:eastAsia="나눔명조" w:hAnsi="나눔명조" w:cs="Times New Roman"/>
+          <w:sz w:val="22"/>
+          <w:szCs w:val="24"/>
+        </w:rPr>
+        <w:t xml:space="preserve">, and </w:t>
+      </w:r>
+      <w:proofErr w:type="spellStart"/>
+      <w:r>
+        <w:rPr>
+          <w:rFonts w:ascii="나눔명조" w:eastAsia="나눔명조" w:hAnsi="나눔명조" w:cs="Times New Roman"/>
+          <w:sz w:val="22"/>
+          <w:szCs w:val="24"/>
+        </w:rPr>
+        <w:t>targetReg</w:t>
+      </w:r>
+      <w:proofErr w:type="spellEnd"/>
+      <w:r>
+        <w:rPr>
+          <w:rFonts w:ascii="나눔명조" w:eastAsia="나눔명조" w:hAnsi="나눔명조" w:cs="Times New Roman"/>
+          <w:sz w:val="22"/>
+          <w:szCs w:val="24"/>
+        </w:rPr>
+        <w:t xml:space="preserve">. </w:t>
       </w:r>
       <w:bookmarkStart w:id="2" w:name="_MON_1772811303"/>
       <w:bookmarkEnd w:id="2"/>
@@ -2717,10 +3059,10 @@
           <w:szCs w:val="24"/>
         </w:rPr>
         <w:object w:dxaOrig="9026" w:dyaOrig="4758" w14:anchorId="2EF4EA6C">
-          <v:shape id="_x0000_i1058" type="#_x0000_t75" style="width:451.3pt;height:237.9pt" o:ole="">
-            <v:imagedata r:id="rId18" o:title=""/>
+          <v:shape id="_x0000_i1027" type="#_x0000_t75" style="width:451.3pt;height:237.9pt" o:ole="">
+            <v:imagedata r:id="rId19" o:title=""/>
           </v:shape>
-          <o:OLEObject Type="Embed" ProgID="Word.OpenDocumentText.12" ShapeID="_x0000_i1058" DrawAspect="Content" ObjectID="_1772818514" r:id="rId19"/>
+          <o:OLEObject Type="Embed" ProgID="Word.OpenDocumentText.12" ShapeID="_x0000_i1027" DrawAspect="Content" ObjectID="_1773427248" r:id="rId20"/>
         </w:object>
       </w:r>
     </w:p>
@@ -2842,7 +3184,7 @@
                     </pic:cNvPicPr>
                   </pic:nvPicPr>
                   <pic:blipFill>
-                    <a:blip r:embed="rId20" cstate="print">
+                    <a:blip r:embed="rId21" cstate="print">
                       <a:extLst>
                         <a:ext uri="{28A0092B-C50C-407E-A947-70E740481C1C}">
                           <a14:useLocalDpi xmlns:a14="http://schemas.microsoft.com/office/drawing/2010/main" val="0"/>
@@ -2944,7 +3286,25 @@
           <w:sz w:val="22"/>
           <w:szCs w:val="24"/>
         </w:rPr>
-        <w:t>Similarly, the result is stored in resultImmediateReg at the previous step, which works as a buffer before storing it in the actual general register. The value is stored in a specific register that is pointed by the result register.</w:t>
+        <w:t xml:space="preserve">Similarly, the result is stored in </w:t>
+      </w:r>
+      <w:proofErr w:type="spellStart"/>
+      <w:r>
+        <w:rPr>
+          <w:rFonts w:ascii="나눔명조" w:eastAsia="나눔명조" w:hAnsi="나눔명조" w:cs="Times New Roman"/>
+          <w:sz w:val="22"/>
+          <w:szCs w:val="24"/>
+        </w:rPr>
+        <w:t>resultImmediateReg</w:t>
+      </w:r>
+      <w:proofErr w:type="spellEnd"/>
+      <w:r>
+        <w:rPr>
+          <w:rFonts w:ascii="나눔명조" w:eastAsia="나눔명조" w:hAnsi="나눔명조" w:cs="Times New Roman"/>
+          <w:sz w:val="22"/>
+          <w:szCs w:val="24"/>
+        </w:rPr>
+        <w:t xml:space="preserve"> at the previous step, which works as a buffer before storing it in the actual general register. The value is stored in a specific register that is pointed by the result register.</w:t>
       </w:r>
       <w:bookmarkStart w:id="3" w:name="_MON_1772812028"/>
       <w:bookmarkEnd w:id="3"/>
@@ -2955,10 +3315,10 @@
           <w:szCs w:val="24"/>
         </w:rPr>
         <w:object w:dxaOrig="9026" w:dyaOrig="2719" w14:anchorId="0189C7D3">
-          <v:shape id="_x0000_i1061" type="#_x0000_t75" style="width:451.3pt;height:135.95pt" o:ole="">
-            <v:imagedata r:id="rId21" o:title=""/>
+          <v:shape id="_x0000_i1028" type="#_x0000_t75" style="width:451.3pt;height:135.95pt" o:ole="">
+            <v:imagedata r:id="rId22" o:title=""/>
           </v:shape>
-          <o:OLEObject Type="Embed" ProgID="Word.OpenDocumentText.12" ShapeID="_x0000_i1061" DrawAspect="Content" ObjectID="_1772818515" r:id="rId22"/>
+          <o:OLEObject Type="Embed" ProgID="Word.OpenDocumentText.12" ShapeID="_x0000_i1028" DrawAspect="Content" ObjectID="_1773427249" r:id="rId23"/>
         </w:object>
       </w:r>
     </w:p>
@@ -3074,7 +3434,27 @@
           <w:sz w:val="22"/>
           <w:szCs w:val="22"/>
         </w:rPr>
-        <w:t>, you can find the scripts to install and configure the linux environment. If you need more information about configuring this project, please refer to the README.txt file at the GitHub repository.  </w:t>
+        <w:t xml:space="preserve">, you can find the scripts to install and configure the </w:t>
+      </w:r>
+      <w:proofErr w:type="spellStart"/>
+      <w:r>
+        <w:rPr>
+          <w:rFonts w:ascii="나눔명조" w:eastAsia="나눔명조" w:hAnsi="나눔명조" w:cs="Times New Roman"/>
+          <w:color w:val="0E101A"/>
+          <w:sz w:val="22"/>
+          <w:szCs w:val="22"/>
+        </w:rPr>
+        <w:t>linux</w:t>
+      </w:r>
+      <w:proofErr w:type="spellEnd"/>
+      <w:r>
+        <w:rPr>
+          <w:rFonts w:ascii="나눔명조" w:eastAsia="나눔명조" w:hAnsi="나눔명조" w:cs="Times New Roman"/>
+          <w:color w:val="0E101A"/>
+          <w:sz w:val="22"/>
+          <w:szCs w:val="22"/>
+        </w:rPr>
+        <w:t xml:space="preserve"> environment. If you need more information about configuring this project, please refer to the README.txt file at the GitHub repository.  </w:t>
       </w:r>
     </w:p>
     <w:p>
@@ -3116,6 +3496,7 @@
           <w:rFonts w:ascii="나눔명조" w:eastAsia="나눔명조" w:hAnsi="나눔명조" w:cs="Times New Roman"/>
           <w:b/>
           <w:bCs/>
+          <w:noProof/>
           <w:sz w:val="22"/>
           <w:szCs w:val="24"/>
         </w:rPr>
@@ -3136,7 +3517,7 @@
                     <pic:cNvPicPr/>
                   </pic:nvPicPr>
                   <pic:blipFill>
-                    <a:blip r:embed="rId23"/>
+                    <a:blip r:embed="rId24"/>
                     <a:stretch>
                       <a:fillRect/>
                     </a:stretch>
@@ -3225,6 +3606,7 @@
       <w:r>
         <w:rPr>
           <w:rFonts w:ascii="나눔명조" w:eastAsia="나눔명조" w:hAnsi="나눔명조" w:cs="Times New Roman"/>
+          <w:noProof/>
         </w:rPr>
         <w:drawing>
           <wp:inline distT="0" distB="0" distL="0" distR="0" wp14:anchorId="44103BD7" wp14:editId="58D14B82">
@@ -3242,7 +3624,7 @@
                     <pic:cNvPicPr/>
                   </pic:nvPicPr>
                   <pic:blipFill>
-                    <a:blip r:embed="rId24"/>
+                    <a:blip r:embed="rId25"/>
                     <a:stretch>
                       <a:fillRect/>
                     </a:stretch>
@@ -3268,7 +3650,7 @@
         <w:pStyle w:val="ac"/>
         <w:jc w:val="center"/>
         <w:rPr>
-          <w:rFonts w:ascii="나눔명조" w:eastAsia="나눔명조" w:hAnsi="나눔명조" w:cs="Times New Roman" w:hint="eastAsia"/>
+          <w:rFonts w:ascii="나눔명조" w:eastAsia="나눔명조" w:hAnsi="나눔명조" w:cs="Times New Roman"/>
         </w:rPr>
       </w:pPr>
       <w:r>
@@ -3341,41 +3723,73 @@
       <w:pPr>
         <w:jc w:val="left"/>
         <w:rPr>
-          <w:rFonts w:ascii="나눔명조" w:eastAsia="나눔명조" w:hAnsi="나눔명조" w:cs="Times New Roman"/>
-          <w:sz w:val="22"/>
-          <w:szCs w:val="24"/>
-        </w:rPr>
-      </w:pPr>
-      <w:r>
-        <w:rPr>
-          <w:rFonts w:ascii="나눔명조" w:eastAsia="나눔명조" w:hAnsi="나눔명조" w:cs="Times New Roman"/>
-          <w:sz w:val="22"/>
-          <w:szCs w:val="24"/>
-        </w:rPr>
-        <w:t>The primary significance of this project is emulating the patterns of CPU cycles to realize the fundamental concepts of CPU operations and implementing the program storage method of the Von Neumann Architecture in a calculator to understand how modern computers work. However, a limitation of this implementation is its operation based on string parsing rules, unlike actual computers operating at the bit level. Additionally, while this project simulates the logical process of data transmission using a pointer, it</w:t>
-      </w:r>
-      <w:r>
-        <w:rPr>
-          <w:rFonts w:ascii="나눔명조" w:eastAsia="나눔명조" w:hAnsi="나눔명조" w:cs="Times New Roman"/>
-          <w:sz w:val="22"/>
-          <w:szCs w:val="24"/>
-        </w:rPr>
-        <w:t>’</w:t>
-      </w:r>
-      <w:r>
-        <w:rPr>
-          <w:rFonts w:ascii="나눔명조" w:eastAsia="나눔명조" w:hAnsi="나눔명조" w:cs="Times New Roman"/>
-          <w:sz w:val="22"/>
-          <w:szCs w:val="24"/>
-        </w:rPr>
-        <w:t>s</w:t>
-      </w:r>
-      <w:r>
-        <w:rPr>
           <w:rFonts w:ascii="나눔명조" w:eastAsia="나눔명조" w:hAnsi="나눔명조" w:cs="Times New Roman" w:hint="eastAsia"/>
           <w:sz w:val="22"/>
           <w:szCs w:val="24"/>
         </w:rPr>
+      </w:pPr>
+      <w:r>
+        <w:rPr>
+          <w:rFonts w:ascii="나눔명조" w:eastAsia="나눔명조" w:hAnsi="나눔명조" w:cs="Times New Roman"/>
+          <w:sz w:val="22"/>
+          <w:szCs w:val="24"/>
+        </w:rPr>
+        <w:t xml:space="preserve">The primary significance of this project is emulating the patterns of CPU cycles to realize the fundamental concepts of CPU operations and implementing the program storage method of the Von Neumann Architecture in a calculator to understand how modern computers work. However, a limitation of this implementation is its operation based on string parsing rules, unlike actual computers operating at the bit level. </w:t>
+      </w:r>
+      <w:r>
+        <w:rPr>
+          <w:rFonts w:ascii="나눔명조" w:eastAsia="나눔명조" w:hAnsi="나눔명조" w:cs="Times New Roman" w:hint="eastAsia"/>
+          <w:sz w:val="22"/>
+          <w:szCs w:val="24"/>
+        </w:rPr>
+        <w:t xml:space="preserve">Also, every step of processing an instruction is not implemented like MIPS. In MIPS, all components are </w:t>
+      </w:r>
+      <w:r>
+        <w:rPr>
+          <w:rFonts w:ascii="나눔명조" w:eastAsia="나눔명조" w:hAnsi="나눔명조" w:cs="Times New Roman"/>
+          <w:sz w:val="22"/>
+          <w:szCs w:val="24"/>
+        </w:rPr>
+        <w:t>directly</w:t>
+      </w:r>
+      <w:r>
+        <w:rPr>
+          <w:rFonts w:ascii="나눔명조" w:eastAsia="나눔명조" w:hAnsi="나눔명조" w:cs="Times New Roman" w:hint="eastAsia"/>
+          <w:sz w:val="22"/>
+          <w:szCs w:val="24"/>
+        </w:rPr>
+        <w:t xml:space="preserve"> connected to each other </w:t>
+      </w:r>
+      <w:r>
+        <w:rPr>
+          <w:rFonts w:ascii="나눔명조" w:eastAsia="나눔명조" w:hAnsi="나눔명조" w:cs="Times New Roman"/>
+          <w:sz w:val="22"/>
+          <w:szCs w:val="24"/>
+        </w:rPr>
+        <w:t>throu</w:t>
+      </w:r>
+      <w:r>
+        <w:rPr>
+          <w:rFonts w:ascii="나눔명조" w:eastAsia="나눔명조" w:hAnsi="나눔명조" w:cs="Times New Roman" w:hint="eastAsia"/>
+          <w:sz w:val="22"/>
+          <w:szCs w:val="24"/>
+        </w:rPr>
+        <w:t xml:space="preserve">gh lines for interaction, which marks a significant difference from the implementation of this project. </w:t>
+      </w:r>
+      <w:r>
+        <w:rPr>
+          <w:rFonts w:ascii="나눔명조" w:eastAsia="나눔명조" w:hAnsi="나눔명조" w:cs="Times New Roman"/>
+          <w:sz w:val="22"/>
+          <w:szCs w:val="24"/>
+        </w:rPr>
+        <w:t>while this project simulates the logical process of data transmission using a pointer, it’s</w:t>
+      </w:r>
+      <w:r>
+        <w:rPr>
+          <w:rFonts w:ascii="나눔명조" w:eastAsia="나눔명조" w:hAnsi="나눔명조" w:cs="Times New Roman" w:hint="eastAsia"/>
+          <w:sz w:val="22"/>
+          <w:szCs w:val="24"/>
+        </w:rPr>
         <w:t xml:space="preserve"> significantly</w:t>
       </w:r>
       <w:r>
@@ -3385,6 +3799,14 @@
           <w:szCs w:val="24"/>
         </w:rPr>
         <w:t xml:space="preserve"> different from the complex physical structures, implemented with actual wires, marking a considerable deviation from real-world computer architectures.</w:t>
+      </w:r>
+      <w:r>
+        <w:rPr>
+          <w:rFonts w:ascii="나눔명조" w:eastAsia="나눔명조" w:hAnsi="나눔명조" w:cs="Times New Roman" w:hint="eastAsia"/>
+          <w:sz w:val="22"/>
+          <w:szCs w:val="24"/>
+        </w:rPr>
+        <w:t xml:space="preserve"> </w:t>
       </w:r>
     </w:p>
     <w:p>
@@ -3421,7 +3843,21 @@
         <w:rPr>
           <w:rFonts w:ascii="나눔명조" w:eastAsia="나눔명조" w:hAnsi="나눔명조" w:cs="Times New Roman"/>
         </w:rPr>
-        <w:t xml:space="preserve">폰 노이만 구조 , Wikipedia, </w:t>
+        <w:t xml:space="preserve">폰 </w:t>
+      </w:r>
+      <w:proofErr w:type="spellStart"/>
+      <w:r>
+        <w:rPr>
+          <w:rFonts w:ascii="나눔명조" w:eastAsia="나눔명조" w:hAnsi="나눔명조" w:cs="Times New Roman"/>
+        </w:rPr>
+        <w:t>노이만</w:t>
+      </w:r>
+      <w:proofErr w:type="spellEnd"/>
+      <w:r>
+        <w:rPr>
+          <w:rFonts w:ascii="나눔명조" w:eastAsia="나눔명조" w:hAnsi="나눔명조" w:cs="Times New Roman"/>
+        </w:rPr>
+        <w:t xml:space="preserve"> 구조 , Wikipedia, </w:t>
       </w:r>
       <w:r>
         <w:rPr>
@@ -3442,20 +3878,13 @@
         </w:rPr>
         <w:t xml:space="preserve"> , </w:t>
       </w:r>
-      <w:hyperlink r:id="rId25" w:history="1">
+      <w:hyperlink r:id="rId26" w:anchor="/media/%ED%8C%8C%EC%9D%BC:Von_Neumann_Architecture.svg" w:history="1">
         <w:r>
           <w:rPr>
             <w:rStyle w:val="aa"/>
             <w:rFonts w:ascii="나눔명조" w:eastAsia="나눔명조" w:hAnsi="나눔명조" w:cs="Times New Roman"/>
           </w:rPr>
-          <w:t>ht</w:t>
-        </w:r>
-        <w:r>
-          <w:rPr>
-            <w:rStyle w:val="aa"/>
-            <w:rFonts w:ascii="나눔명조" w:eastAsia="나눔명조" w:hAnsi="나눔명조" w:cs="Times New Roman"/>
-          </w:rPr>
-          <w:t>tps://ko.wikipedia.org/wiki/%ED%8F%B0_%EB%85%B8%EC%9D%B4%EB%A7%8C_%EA%B5%AC%EC%A1%B0#/media/%ED%8C%8C%EC%9D%BC:Von_Neumann_Architecture.svg</w:t>
+          <w:t>https://ko.wikipedia.org/wiki/%ED%8F%B0_%EB%85%B8%EC%9D%B4%EB%A7%8C_%EA%B5%AC%EC%A1%B0#/media/%ED%8C%8C%EC%9D%BC:Von_Neumann_Architecture.svg</w:t>
         </w:r>
       </w:hyperlink>
     </w:p>
@@ -3529,9 +3958,6 @@
     <w:p>
       <w:pPr>
         <w:pStyle w:val="af"/>
-        <w:rPr>
-          <w:rFonts w:hint="eastAsia"/>
-        </w:rPr>
       </w:pPr>
       <w:r>
         <w:rPr>

</xml_diff>